<commit_message>
Confusion matrix et questions
</commit_message>
<xml_diff>
--- a/Part2/Questions assistants.docx
+++ b/Part2/Questions assistants.docx
@@ -106,65 +106,7 @@
         <w:rPr>
           <w:rFonts w:ascii="Cambria" w:hAnsi="Cambria" w:cs="Times New Roman"/>
         </w:rPr>
-        <w:t xml:space="preserve"> </w:t>
-      </w:r>
-      <w:proofErr w:type="spellStart"/>
-      <w:proofErr w:type="gramStart"/>
-      <w:r>
-        <w:rPr>
-          <w:rFonts w:ascii="Cambria" w:hAnsi="Cambria" w:cs="Times New Roman"/>
-        </w:rPr>
-        <w:t>C’est</w:t>
-      </w:r>
-      <w:proofErr w:type="spellEnd"/>
-      <w:proofErr w:type="gramEnd"/>
-      <w:r>
-        <w:rPr>
-          <w:rFonts w:ascii="Cambria" w:hAnsi="Cambria" w:cs="Times New Roman"/>
-        </w:rPr>
-        <w:t xml:space="preserve"> ok de dire la meme explication </w:t>
-      </w:r>
-      <w:proofErr w:type="spellStart"/>
-      <w:r>
-        <w:rPr>
-          <w:rFonts w:ascii="Cambria" w:hAnsi="Cambria" w:cs="Times New Roman"/>
-        </w:rPr>
-        <w:t>que</w:t>
-      </w:r>
-      <w:proofErr w:type="spellEnd"/>
-      <w:r>
-        <w:rPr>
-          <w:rFonts w:ascii="Cambria" w:hAnsi="Cambria" w:cs="Times New Roman"/>
-        </w:rPr>
-        <w:t xml:space="preserve"> </w:t>
-      </w:r>
-      <w:proofErr w:type="spellStart"/>
-      <w:r>
-        <w:rPr>
-          <w:rFonts w:ascii="Cambria" w:hAnsi="Cambria" w:cs="Times New Roman"/>
-        </w:rPr>
-        <w:t>partie</w:t>
-      </w:r>
-      <w:proofErr w:type="spellEnd"/>
-      <w:r>
-        <w:rPr>
-          <w:rFonts w:ascii="Cambria" w:hAnsi="Cambria" w:cs="Times New Roman"/>
-        </w:rPr>
-        <w:t xml:space="preserve"> </w:t>
-      </w:r>
-      <w:proofErr w:type="spellStart"/>
-      <w:r>
-        <w:rPr>
-          <w:rFonts w:ascii="Cambria" w:hAnsi="Cambria" w:cs="Times New Roman"/>
-        </w:rPr>
-        <w:t>d’avant</w:t>
-      </w:r>
-      <w:proofErr w:type="spellEnd"/>
-      <w:r>
-        <w:rPr>
-          <w:rFonts w:ascii="Cambria" w:hAnsi="Cambria" w:cs="Times New Roman"/>
-        </w:rPr>
-        <w:t>?</w:t>
+        <w:t xml:space="preserve"> C’est ok de dire la meme explication que partie d’avant?</w:t>
       </w:r>
     </w:p>
     <w:p>
@@ -198,15 +140,7 @@
         <w:rPr>
           <w:rFonts w:ascii="Cambria" w:hAnsi="Cambria" w:cs="Times New Roman"/>
         </w:rPr>
-        <w:t xml:space="preserve"> Part </w:t>
-      </w:r>
-      <w:bookmarkStart w:id="0" w:name="_GoBack"/>
-      <w:bookmarkEnd w:id="0"/>
-      <w:r>
-        <w:rPr>
-          <w:rFonts w:ascii="Cambria" w:hAnsi="Cambria" w:cs="Times New Roman"/>
-        </w:rPr>
-        <w:t>2</w:t>
+        <w:t xml:space="preserve"> Part 2</w:t>
       </w:r>
     </w:p>
     <w:p>
@@ -374,35 +308,7 @@
         <w:rPr>
           <w:rFonts w:ascii="Cambria" w:hAnsi="Cambria" w:cs="Times New Roman"/>
         </w:rPr>
-        <w:t xml:space="preserve">Same partition </w:t>
-      </w:r>
-      <w:proofErr w:type="spellStart"/>
-      <w:r>
-        <w:rPr>
-          <w:rFonts w:ascii="Cambria" w:hAnsi="Cambria" w:cs="Times New Roman"/>
-        </w:rPr>
-        <w:t>si</w:t>
-      </w:r>
-      <w:proofErr w:type="spellEnd"/>
-      <w:r>
-        <w:rPr>
-          <w:rFonts w:ascii="Cambria" w:hAnsi="Cambria" w:cs="Times New Roman"/>
-        </w:rPr>
-        <w:t xml:space="preserve"> N </w:t>
-      </w:r>
-      <w:proofErr w:type="spellStart"/>
-      <w:r>
-        <w:rPr>
-          <w:rFonts w:ascii="Cambria" w:hAnsi="Cambria" w:cs="Times New Roman"/>
-        </w:rPr>
-        <w:t>ou</w:t>
-      </w:r>
-      <w:proofErr w:type="spellEnd"/>
-      <w:r>
-        <w:rPr>
-          <w:rFonts w:ascii="Cambria" w:hAnsi="Cambria" w:cs="Times New Roman"/>
-        </w:rPr>
-        <w:t xml:space="preserve"> labels? Per class?????</w:t>
+        <w:t>Same partition si N ou labels? Per class?????</w:t>
       </w:r>
     </w:p>
     <w:p>
@@ -424,35 +330,7 @@
         <w:rPr>
           <w:rFonts w:ascii="Cambria" w:hAnsi="Cambria" w:cs="Times New Roman"/>
         </w:rPr>
-        <w:t xml:space="preserve">Comment faire mean </w:t>
-      </w:r>
-      <w:proofErr w:type="gramStart"/>
-      <w:r>
-        <w:rPr>
-          <w:rFonts w:ascii="Cambria" w:hAnsi="Cambria" w:cs="Times New Roman"/>
-        </w:rPr>
-        <w:t>et</w:t>
-      </w:r>
-      <w:proofErr w:type="gramEnd"/>
-      <w:r>
-        <w:rPr>
-          <w:rFonts w:ascii="Cambria" w:hAnsi="Cambria" w:cs="Times New Roman"/>
-        </w:rPr>
-        <w:t xml:space="preserve"> </w:t>
-      </w:r>
-      <w:proofErr w:type="spellStart"/>
-      <w:r>
-        <w:rPr>
-          <w:rFonts w:ascii="Cambria" w:hAnsi="Cambria" w:cs="Times New Roman"/>
-        </w:rPr>
-        <w:t>std</w:t>
-      </w:r>
-      <w:proofErr w:type="spellEnd"/>
-      <w:r>
-        <w:rPr>
-          <w:rFonts w:ascii="Cambria" w:hAnsi="Cambria" w:cs="Times New Roman"/>
-        </w:rPr>
-        <w:t>?</w:t>
+        <w:t>Comment faire mean et std?</w:t>
       </w:r>
     </w:p>
     <w:p>
@@ -474,35 +352,7 @@
         <w:rPr>
           <w:rFonts w:ascii="Cambria" w:hAnsi="Cambria" w:cs="Times New Roman"/>
         </w:rPr>
-        <w:t xml:space="preserve">Faire </w:t>
-      </w:r>
-      <w:proofErr w:type="gramStart"/>
-      <w:r>
-        <w:rPr>
-          <w:rFonts w:ascii="Cambria" w:hAnsi="Cambria" w:cs="Times New Roman"/>
-        </w:rPr>
-        <w:t>un</w:t>
-      </w:r>
-      <w:proofErr w:type="gramEnd"/>
-      <w:r>
-        <w:rPr>
-          <w:rFonts w:ascii="Cambria" w:hAnsi="Cambria" w:cs="Times New Roman"/>
-        </w:rPr>
-        <w:t xml:space="preserve"> </w:t>
-      </w:r>
-      <w:proofErr w:type="spellStart"/>
-      <w:r>
-        <w:rPr>
-          <w:rFonts w:ascii="Cambria" w:hAnsi="Cambria" w:cs="Times New Roman"/>
-        </w:rPr>
-        <w:t>ttest</w:t>
-      </w:r>
-      <w:proofErr w:type="spellEnd"/>
-      <w:r>
-        <w:rPr>
-          <w:rFonts w:ascii="Cambria" w:hAnsi="Cambria" w:cs="Times New Roman"/>
-        </w:rPr>
-        <w:t xml:space="preserve"> pour partition?</w:t>
+        <w:t>Faire un ttest pour partition?</w:t>
       </w:r>
     </w:p>
     <w:p>
@@ -576,6 +426,42 @@
           <w:rFonts w:ascii="Cambria" w:hAnsi="Cambria" w:cs="Times New Roman"/>
         </w:rPr>
       </w:pPr>
+      <w:r>
+        <w:rPr>
+          <w:rFonts w:ascii="Cambria" w:hAnsi="Cambria" w:cs="Times New Roman"/>
+        </w:rPr>
+        <w:t>How are the confusion matrix and the classification error linked? How do they differ?</w:t>
+      </w:r>
+    </w:p>
+    <w:p>
+      <w:pPr>
+        <w:pStyle w:val="ListParagraph"/>
+        <w:widowControl w:val="0"/>
+        <w:numPr>
+          <w:ilvl w:val="0"/>
+          <w:numId w:val="1"/>
+        </w:numPr>
+        <w:autoSpaceDE w:val="0"/>
+        <w:autoSpaceDN w:val="0"/>
+        <w:adjustRightInd w:val="0"/>
+        <w:rPr>
+          <w:rFonts w:ascii="Cambria" w:hAnsi="Cambria" w:cs="Times New Roman"/>
+        </w:rPr>
+      </w:pPr>
+      <w:r>
+        <w:rPr>
+          <w:rFonts w:ascii="Cambria" w:hAnsi="Cambria" w:cs="Times New Roman"/>
+        </w:rPr>
+        <w:t>Can you find a way of modifying your classif</w:t>
+      </w:r>
+      <w:bookmarkStart w:id="0" w:name="_GoBack"/>
+      <w:bookmarkEnd w:id="0"/>
+      <w:r>
+        <w:rPr>
+          <w:rFonts w:ascii="Cambria" w:hAnsi="Cambria" w:cs="Times New Roman"/>
+        </w:rPr>
+        <w:t>ier to give more weight to a certain class?</w:t>
+      </w:r>
     </w:p>
     <w:sectPr>
       <w:pgSz w:w="11900" w:h="16840"/>

</xml_diff>